<commit_message>
Finished the slot values
</commit_message>
<xml_diff>
--- a/doc/10.03.2013 Meeting/Summery10032013.docx
+++ b/doc/10.03.2013 Meeting/Summery10032013.docx
@@ -11476,12 +11476,7 @@
         <w:t xml:space="preserve">SLU of </w:t>
       </w:r>
       <w:r>
-        <w:t>input (speaker</w:t>
-      </w:r>
-      <w:bookmarkStart w:id="0" w:name="_GoBack"/>
-      <w:bookmarkEnd w:id="0"/>
-      <w:r>
-        <w:t>s)</w:t>
+        <w:t>input (speakers)</w:t>
       </w:r>
     </w:p>
     <w:tbl>
@@ -14925,6 +14920,29 @@
         <w:t>Top10 SLU Correct Rank</w:t>
       </w:r>
     </w:p>
+    <w:p/>
+    <w:p>
+      <w:r>
+        <w:rPr>
+          <w:noProof/>
+          <w:lang w:eastAsia="zh-CN"/>
+        </w:rPr>
+        <w:lastRenderedPageBreak/>
+        <w:drawing>
+          <wp:inline distT="0" distB="0" distL="0" distR="0" wp14:anchorId="1B4EE8B4" wp14:editId="4549C0C7">
+            <wp:extent cx="5943600" cy="3813810"/>
+            <wp:effectExtent l="0" t="0" r="19050" b="15240"/>
+            <wp:docPr id="1" name="Chart 1"/>
+            <wp:cNvGraphicFramePr/>
+            <a:graphic xmlns:a="http://schemas.openxmlformats.org/drawingml/2006/main">
+              <a:graphicData uri="http://schemas.openxmlformats.org/drawingml/2006/chart">
+                <c:chart xmlns:c="http://schemas.openxmlformats.org/drawingml/2006/chart" xmlns:r="http://schemas.openxmlformats.org/officeDocument/2006/relationships" r:id="rId6"/>
+              </a:graphicData>
+            </a:graphic>
+          </wp:inline>
+        </w:drawing>
+      </w:r>
+    </w:p>
     <w:p>
       <w:pPr>
         <w:pStyle w:val="Heading2"/>
@@ -14936,7 +14954,25 @@
         <w:t>Slot Values</w:t>
       </w:r>
     </w:p>
-    <w:p/>
+    <w:p>
+      <w:r>
+        <w:t xml:space="preserve">See </w:t>
+      </w:r>
+      <w:r>
+        <w:t>Res.xlsx</w:t>
+      </w:r>
+      <w:r>
+        <w:t>, sheet “</w:t>
+      </w:r>
+      <w:r>
+        <w:t>slot values</w:t>
+      </w:r>
+      <w:bookmarkStart w:id="0" w:name="_GoBack"/>
+      <w:bookmarkEnd w:id="0"/>
+      <w:r>
+        <w:t>”</w:t>
+      </w:r>
+    </w:p>
     <w:p>
       <w:pPr>
         <w:pStyle w:val="Heading2"/>
@@ -15555,6 +15591,36 @@
       <w:contextualSpacing/>
     </w:pPr>
   </w:style>
+  <w:style w:type="paragraph" w:styleId="BalloonText">
+    <w:name w:val="Balloon Text"/>
+    <w:basedOn w:val="Normal"/>
+    <w:link w:val="BalloonTextChar"/>
+    <w:uiPriority w:val="99"/>
+    <w:semiHidden/>
+    <w:unhideWhenUsed/>
+    <w:rsid w:val="005100E8"/>
+    <w:pPr>
+      <w:spacing w:after="0" w:line="240" w:lineRule="auto"/>
+    </w:pPr>
+    <w:rPr>
+      <w:rFonts w:ascii="Tahoma" w:hAnsi="Tahoma" w:cs="Tahoma"/>
+      <w:sz w:val="16"/>
+      <w:szCs w:val="16"/>
+    </w:rPr>
+  </w:style>
+  <w:style w:type="character" w:customStyle="1" w:styleId="BalloonTextChar">
+    <w:name w:val="Balloon Text Char"/>
+    <w:basedOn w:val="DefaultParagraphFont"/>
+    <w:link w:val="BalloonText"/>
+    <w:uiPriority w:val="99"/>
+    <w:semiHidden/>
+    <w:rsid w:val="005100E8"/>
+    <w:rPr>
+      <w:rFonts w:ascii="Tahoma" w:hAnsi="Tahoma" w:cs="Tahoma"/>
+      <w:sz w:val="16"/>
+      <w:szCs w:val="16"/>
+    </w:rPr>
+  </w:style>
 </w:styles>
 </file>
 
@@ -15908,7 +15974,1651 @@
       <w:contextualSpacing/>
     </w:pPr>
   </w:style>
+  <w:style w:type="paragraph" w:styleId="BalloonText">
+    <w:name w:val="Balloon Text"/>
+    <w:basedOn w:val="Normal"/>
+    <w:link w:val="BalloonTextChar"/>
+    <w:uiPriority w:val="99"/>
+    <w:semiHidden/>
+    <w:unhideWhenUsed/>
+    <w:rsid w:val="005100E8"/>
+    <w:pPr>
+      <w:spacing w:after="0" w:line="240" w:lineRule="auto"/>
+    </w:pPr>
+    <w:rPr>
+      <w:rFonts w:ascii="Tahoma" w:hAnsi="Tahoma" w:cs="Tahoma"/>
+      <w:sz w:val="16"/>
+      <w:szCs w:val="16"/>
+    </w:rPr>
+  </w:style>
+  <w:style w:type="character" w:customStyle="1" w:styleId="BalloonTextChar">
+    <w:name w:val="Balloon Text Char"/>
+    <w:basedOn w:val="DefaultParagraphFont"/>
+    <w:link w:val="BalloonText"/>
+    <w:uiPriority w:val="99"/>
+    <w:semiHidden/>
+    <w:rsid w:val="005100E8"/>
+    <w:rPr>
+      <w:rFonts w:ascii="Tahoma" w:hAnsi="Tahoma" w:cs="Tahoma"/>
+      <w:sz w:val="16"/>
+      <w:szCs w:val="16"/>
+    </w:rPr>
+  </w:style>
 </w:styles>
+</file>
+
+<file path=word/charts/chart1.xml><?xml version="1.0" encoding="utf-8"?>
+<c:chartSpace xmlns:c="http://schemas.openxmlformats.org/drawingml/2006/chart" xmlns:a="http://schemas.openxmlformats.org/drawingml/2006/main" xmlns:r="http://schemas.openxmlformats.org/officeDocument/2006/relationships">
+  <c:date1904 val="0"/>
+  <c:lang val="en-US"/>
+  <c:roundedCorners val="0"/>
+  <mc:AlternateContent xmlns:mc="http://schemas.openxmlformats.org/markup-compatibility/2006">
+    <mc:Choice xmlns:c14="http://schemas.microsoft.com/office/drawing/2007/8/2/chart" Requires="c14">
+      <c14:style val="102"/>
+    </mc:Choice>
+    <mc:Fallback>
+      <c:style val="2"/>
+    </mc:Fallback>
+  </mc:AlternateContent>
+  <c:chart>
+    <c:title>
+      <c:tx>
+        <c:rich>
+          <a:bodyPr/>
+          <a:lstStyle/>
+          <a:p>
+            <a:pPr>
+              <a:defRPr/>
+            </a:pPr>
+            <a:r>
+              <a:rPr lang="en-US"/>
+              <a:t>Rank Distribution</a:t>
+            </a:r>
+          </a:p>
+        </c:rich>
+      </c:tx>
+      <c:overlay val="1"/>
+    </c:title>
+    <c:autoTitleDeleted val="0"/>
+    <c:plotArea>
+      <c:layout/>
+      <c:lineChart>
+        <c:grouping val="standard"/>
+        <c:varyColors val="0"/>
+        <c:ser>
+          <c:idx val="0"/>
+          <c:order val="0"/>
+          <c:tx>
+            <c:strRef>
+              <c:f>rank!$B$1</c:f>
+              <c:strCache>
+                <c:ptCount val="1"/>
+                <c:pt idx="0">
+                  <c:v>test1</c:v>
+                </c:pt>
+              </c:strCache>
+            </c:strRef>
+          </c:tx>
+          <c:marker>
+            <c:symbol val="none"/>
+          </c:marker>
+          <c:cat>
+            <c:numRef>
+              <c:f>rank!$A$2:$A$30</c:f>
+              <c:numCache>
+                <c:formatCode>General</c:formatCode>
+                <c:ptCount val="29"/>
+                <c:pt idx="0">
+                  <c:v>-1</c:v>
+                </c:pt>
+                <c:pt idx="1">
+                  <c:v>0</c:v>
+                </c:pt>
+                <c:pt idx="2">
+                  <c:v>1</c:v>
+                </c:pt>
+                <c:pt idx="3">
+                  <c:v>2</c:v>
+                </c:pt>
+                <c:pt idx="4">
+                  <c:v>3</c:v>
+                </c:pt>
+                <c:pt idx="5">
+                  <c:v>4</c:v>
+                </c:pt>
+                <c:pt idx="6">
+                  <c:v>5</c:v>
+                </c:pt>
+                <c:pt idx="7">
+                  <c:v>6</c:v>
+                </c:pt>
+                <c:pt idx="8">
+                  <c:v>7</c:v>
+                </c:pt>
+                <c:pt idx="9">
+                  <c:v>8</c:v>
+                </c:pt>
+                <c:pt idx="10">
+                  <c:v>9</c:v>
+                </c:pt>
+                <c:pt idx="11">
+                  <c:v>10</c:v>
+                </c:pt>
+                <c:pt idx="12">
+                  <c:v>11</c:v>
+                </c:pt>
+                <c:pt idx="13">
+                  <c:v>12</c:v>
+                </c:pt>
+                <c:pt idx="14">
+                  <c:v>13</c:v>
+                </c:pt>
+                <c:pt idx="15">
+                  <c:v>14</c:v>
+                </c:pt>
+                <c:pt idx="16">
+                  <c:v>15</c:v>
+                </c:pt>
+                <c:pt idx="17">
+                  <c:v>16</c:v>
+                </c:pt>
+                <c:pt idx="18">
+                  <c:v>17</c:v>
+                </c:pt>
+                <c:pt idx="19">
+                  <c:v>18</c:v>
+                </c:pt>
+                <c:pt idx="20">
+                  <c:v>19</c:v>
+                </c:pt>
+                <c:pt idx="21">
+                  <c:v>20</c:v>
+                </c:pt>
+                <c:pt idx="22">
+                  <c:v>21</c:v>
+                </c:pt>
+                <c:pt idx="23">
+                  <c:v>22</c:v>
+                </c:pt>
+                <c:pt idx="24">
+                  <c:v>23</c:v>
+                </c:pt>
+                <c:pt idx="25">
+                  <c:v>24</c:v>
+                </c:pt>
+                <c:pt idx="26">
+                  <c:v>25</c:v>
+                </c:pt>
+                <c:pt idx="27">
+                  <c:v>26</c:v>
+                </c:pt>
+                <c:pt idx="28">
+                  <c:v>27</c:v>
+                </c:pt>
+              </c:numCache>
+            </c:numRef>
+          </c:cat>
+          <c:val>
+            <c:numRef>
+              <c:f>rank!$B$2:$B$30</c:f>
+              <c:numCache>
+                <c:formatCode>General</c:formatCode>
+                <c:ptCount val="29"/>
+                <c:pt idx="0">
+                  <c:v>6366</c:v>
+                </c:pt>
+                <c:pt idx="1">
+                  <c:v>2014</c:v>
+                </c:pt>
+                <c:pt idx="2">
+                  <c:v>1449</c:v>
+                </c:pt>
+                <c:pt idx="3">
+                  <c:v>72</c:v>
+                </c:pt>
+                <c:pt idx="4">
+                  <c:v>34</c:v>
+                </c:pt>
+                <c:pt idx="5">
+                  <c:v>21</c:v>
+                </c:pt>
+                <c:pt idx="6">
+                  <c:v>19</c:v>
+                </c:pt>
+                <c:pt idx="7">
+                  <c:v>16</c:v>
+                </c:pt>
+                <c:pt idx="8">
+                  <c:v>7</c:v>
+                </c:pt>
+                <c:pt idx="9">
+                  <c:v>9</c:v>
+                </c:pt>
+                <c:pt idx="10">
+                  <c:v>5</c:v>
+                </c:pt>
+                <c:pt idx="11">
+                  <c:v>5</c:v>
+                </c:pt>
+                <c:pt idx="12">
+                  <c:v>4</c:v>
+                </c:pt>
+                <c:pt idx="13">
+                  <c:v>7</c:v>
+                </c:pt>
+                <c:pt idx="14">
+                  <c:v>3</c:v>
+                </c:pt>
+                <c:pt idx="15">
+                  <c:v>2</c:v>
+                </c:pt>
+                <c:pt idx="16">
+                  <c:v>3</c:v>
+                </c:pt>
+                <c:pt idx="17">
+                  <c:v>4</c:v>
+                </c:pt>
+                <c:pt idx="18">
+                  <c:v>4</c:v>
+                </c:pt>
+                <c:pt idx="19">
+                  <c:v>0</c:v>
+                </c:pt>
+                <c:pt idx="20">
+                  <c:v>1</c:v>
+                </c:pt>
+                <c:pt idx="21">
+                  <c:v>3</c:v>
+                </c:pt>
+                <c:pt idx="22">
+                  <c:v>0</c:v>
+                </c:pt>
+                <c:pt idx="23">
+                  <c:v>1</c:v>
+                </c:pt>
+                <c:pt idx="24">
+                  <c:v>2</c:v>
+                </c:pt>
+                <c:pt idx="25">
+                  <c:v>2</c:v>
+                </c:pt>
+                <c:pt idx="26">
+                  <c:v>1</c:v>
+                </c:pt>
+                <c:pt idx="27">
+                  <c:v>0</c:v>
+                </c:pt>
+                <c:pt idx="28">
+                  <c:v>2</c:v>
+                </c:pt>
+              </c:numCache>
+            </c:numRef>
+          </c:val>
+          <c:smooth val="0"/>
+        </c:ser>
+        <c:ser>
+          <c:idx val="1"/>
+          <c:order val="1"/>
+          <c:tx>
+            <c:strRef>
+              <c:f>rank!$C$1</c:f>
+              <c:strCache>
+                <c:ptCount val="1"/>
+                <c:pt idx="0">
+                  <c:v>test2</c:v>
+                </c:pt>
+              </c:strCache>
+            </c:strRef>
+          </c:tx>
+          <c:marker>
+            <c:symbol val="none"/>
+          </c:marker>
+          <c:cat>
+            <c:numRef>
+              <c:f>rank!$A$2:$A$30</c:f>
+              <c:numCache>
+                <c:formatCode>General</c:formatCode>
+                <c:ptCount val="29"/>
+                <c:pt idx="0">
+                  <c:v>-1</c:v>
+                </c:pt>
+                <c:pt idx="1">
+                  <c:v>0</c:v>
+                </c:pt>
+                <c:pt idx="2">
+                  <c:v>1</c:v>
+                </c:pt>
+                <c:pt idx="3">
+                  <c:v>2</c:v>
+                </c:pt>
+                <c:pt idx="4">
+                  <c:v>3</c:v>
+                </c:pt>
+                <c:pt idx="5">
+                  <c:v>4</c:v>
+                </c:pt>
+                <c:pt idx="6">
+                  <c:v>5</c:v>
+                </c:pt>
+                <c:pt idx="7">
+                  <c:v>6</c:v>
+                </c:pt>
+                <c:pt idx="8">
+                  <c:v>7</c:v>
+                </c:pt>
+                <c:pt idx="9">
+                  <c:v>8</c:v>
+                </c:pt>
+                <c:pt idx="10">
+                  <c:v>9</c:v>
+                </c:pt>
+                <c:pt idx="11">
+                  <c:v>10</c:v>
+                </c:pt>
+                <c:pt idx="12">
+                  <c:v>11</c:v>
+                </c:pt>
+                <c:pt idx="13">
+                  <c:v>12</c:v>
+                </c:pt>
+                <c:pt idx="14">
+                  <c:v>13</c:v>
+                </c:pt>
+                <c:pt idx="15">
+                  <c:v>14</c:v>
+                </c:pt>
+                <c:pt idx="16">
+                  <c:v>15</c:v>
+                </c:pt>
+                <c:pt idx="17">
+                  <c:v>16</c:v>
+                </c:pt>
+                <c:pt idx="18">
+                  <c:v>17</c:v>
+                </c:pt>
+                <c:pt idx="19">
+                  <c:v>18</c:v>
+                </c:pt>
+                <c:pt idx="20">
+                  <c:v>19</c:v>
+                </c:pt>
+                <c:pt idx="21">
+                  <c:v>20</c:v>
+                </c:pt>
+                <c:pt idx="22">
+                  <c:v>21</c:v>
+                </c:pt>
+                <c:pt idx="23">
+                  <c:v>22</c:v>
+                </c:pt>
+                <c:pt idx="24">
+                  <c:v>23</c:v>
+                </c:pt>
+                <c:pt idx="25">
+                  <c:v>24</c:v>
+                </c:pt>
+                <c:pt idx="26">
+                  <c:v>25</c:v>
+                </c:pt>
+                <c:pt idx="27">
+                  <c:v>26</c:v>
+                </c:pt>
+                <c:pt idx="28">
+                  <c:v>27</c:v>
+                </c:pt>
+              </c:numCache>
+            </c:numRef>
+          </c:cat>
+          <c:val>
+            <c:numRef>
+              <c:f>rank!$C$2:$C$30</c:f>
+              <c:numCache>
+                <c:formatCode>General</c:formatCode>
+                <c:ptCount val="29"/>
+                <c:pt idx="0">
+                  <c:v>7164</c:v>
+                </c:pt>
+                <c:pt idx="1">
+                  <c:v>2085</c:v>
+                </c:pt>
+                <c:pt idx="2">
+                  <c:v>1332</c:v>
+                </c:pt>
+                <c:pt idx="3">
+                  <c:v>73</c:v>
+                </c:pt>
+                <c:pt idx="4">
+                  <c:v>28</c:v>
+                </c:pt>
+                <c:pt idx="5">
+                  <c:v>16</c:v>
+                </c:pt>
+                <c:pt idx="6">
+                  <c:v>17</c:v>
+                </c:pt>
+                <c:pt idx="7">
+                  <c:v>10</c:v>
+                </c:pt>
+                <c:pt idx="8">
+                  <c:v>12</c:v>
+                </c:pt>
+                <c:pt idx="9">
+                  <c:v>7</c:v>
+                </c:pt>
+                <c:pt idx="10">
+                  <c:v>15</c:v>
+                </c:pt>
+                <c:pt idx="11">
+                  <c:v>3</c:v>
+                </c:pt>
+                <c:pt idx="12">
+                  <c:v>4</c:v>
+                </c:pt>
+                <c:pt idx="13">
+                  <c:v>4</c:v>
+                </c:pt>
+                <c:pt idx="14">
+                  <c:v>7</c:v>
+                </c:pt>
+                <c:pt idx="15">
+                  <c:v>2</c:v>
+                </c:pt>
+                <c:pt idx="16">
+                  <c:v>7</c:v>
+                </c:pt>
+                <c:pt idx="17">
+                  <c:v>6</c:v>
+                </c:pt>
+                <c:pt idx="18">
+                  <c:v>7</c:v>
+                </c:pt>
+                <c:pt idx="19">
+                  <c:v>1</c:v>
+                </c:pt>
+                <c:pt idx="20">
+                  <c:v>3</c:v>
+                </c:pt>
+                <c:pt idx="21">
+                  <c:v>0</c:v>
+                </c:pt>
+                <c:pt idx="22">
+                  <c:v>2</c:v>
+                </c:pt>
+                <c:pt idx="23">
+                  <c:v>0</c:v>
+                </c:pt>
+                <c:pt idx="24">
+                  <c:v>2</c:v>
+                </c:pt>
+                <c:pt idx="25">
+                  <c:v>1</c:v>
+                </c:pt>
+                <c:pt idx="26">
+                  <c:v>2</c:v>
+                </c:pt>
+                <c:pt idx="27">
+                  <c:v>0</c:v>
+                </c:pt>
+                <c:pt idx="28">
+                  <c:v>3</c:v>
+                </c:pt>
+              </c:numCache>
+            </c:numRef>
+          </c:val>
+          <c:smooth val="0"/>
+        </c:ser>
+        <c:ser>
+          <c:idx val="2"/>
+          <c:order val="2"/>
+          <c:tx>
+            <c:strRef>
+              <c:f>rank!$D$1</c:f>
+              <c:strCache>
+                <c:ptCount val="1"/>
+                <c:pt idx="0">
+                  <c:v>test3</c:v>
+                </c:pt>
+              </c:strCache>
+            </c:strRef>
+          </c:tx>
+          <c:marker>
+            <c:symbol val="none"/>
+          </c:marker>
+          <c:cat>
+            <c:numRef>
+              <c:f>rank!$A$2:$A$30</c:f>
+              <c:numCache>
+                <c:formatCode>General</c:formatCode>
+                <c:ptCount val="29"/>
+                <c:pt idx="0">
+                  <c:v>-1</c:v>
+                </c:pt>
+                <c:pt idx="1">
+                  <c:v>0</c:v>
+                </c:pt>
+                <c:pt idx="2">
+                  <c:v>1</c:v>
+                </c:pt>
+                <c:pt idx="3">
+                  <c:v>2</c:v>
+                </c:pt>
+                <c:pt idx="4">
+                  <c:v>3</c:v>
+                </c:pt>
+                <c:pt idx="5">
+                  <c:v>4</c:v>
+                </c:pt>
+                <c:pt idx="6">
+                  <c:v>5</c:v>
+                </c:pt>
+                <c:pt idx="7">
+                  <c:v>6</c:v>
+                </c:pt>
+                <c:pt idx="8">
+                  <c:v>7</c:v>
+                </c:pt>
+                <c:pt idx="9">
+                  <c:v>8</c:v>
+                </c:pt>
+                <c:pt idx="10">
+                  <c:v>9</c:v>
+                </c:pt>
+                <c:pt idx="11">
+                  <c:v>10</c:v>
+                </c:pt>
+                <c:pt idx="12">
+                  <c:v>11</c:v>
+                </c:pt>
+                <c:pt idx="13">
+                  <c:v>12</c:v>
+                </c:pt>
+                <c:pt idx="14">
+                  <c:v>13</c:v>
+                </c:pt>
+                <c:pt idx="15">
+                  <c:v>14</c:v>
+                </c:pt>
+                <c:pt idx="16">
+                  <c:v>15</c:v>
+                </c:pt>
+                <c:pt idx="17">
+                  <c:v>16</c:v>
+                </c:pt>
+                <c:pt idx="18">
+                  <c:v>17</c:v>
+                </c:pt>
+                <c:pt idx="19">
+                  <c:v>18</c:v>
+                </c:pt>
+                <c:pt idx="20">
+                  <c:v>19</c:v>
+                </c:pt>
+                <c:pt idx="21">
+                  <c:v>20</c:v>
+                </c:pt>
+                <c:pt idx="22">
+                  <c:v>21</c:v>
+                </c:pt>
+                <c:pt idx="23">
+                  <c:v>22</c:v>
+                </c:pt>
+                <c:pt idx="24">
+                  <c:v>23</c:v>
+                </c:pt>
+                <c:pt idx="25">
+                  <c:v>24</c:v>
+                </c:pt>
+                <c:pt idx="26">
+                  <c:v>25</c:v>
+                </c:pt>
+                <c:pt idx="27">
+                  <c:v>26</c:v>
+                </c:pt>
+                <c:pt idx="28">
+                  <c:v>27</c:v>
+                </c:pt>
+              </c:numCache>
+            </c:numRef>
+          </c:cat>
+          <c:val>
+            <c:numRef>
+              <c:f>rank!$D$2:$D$30</c:f>
+              <c:numCache>
+                <c:formatCode>General</c:formatCode>
+                <c:ptCount val="29"/>
+                <c:pt idx="0">
+                  <c:v>8793</c:v>
+                </c:pt>
+                <c:pt idx="1">
+                  <c:v>1381</c:v>
+                </c:pt>
+                <c:pt idx="2">
+                  <c:v>2431</c:v>
+                </c:pt>
+                <c:pt idx="3">
+                  <c:v>266</c:v>
+                </c:pt>
+                <c:pt idx="4">
+                  <c:v>121</c:v>
+                </c:pt>
+                <c:pt idx="5">
+                  <c:v>70</c:v>
+                </c:pt>
+                <c:pt idx="6">
+                  <c:v>45</c:v>
+                </c:pt>
+                <c:pt idx="7">
+                  <c:v>37</c:v>
+                </c:pt>
+                <c:pt idx="8">
+                  <c:v>24</c:v>
+                </c:pt>
+                <c:pt idx="9">
+                  <c:v>13</c:v>
+                </c:pt>
+                <c:pt idx="10">
+                  <c:v>8</c:v>
+                </c:pt>
+                <c:pt idx="11">
+                  <c:v>11</c:v>
+                </c:pt>
+                <c:pt idx="12">
+                  <c:v>10</c:v>
+                </c:pt>
+                <c:pt idx="13">
+                  <c:v>7</c:v>
+                </c:pt>
+                <c:pt idx="14">
+                  <c:v>8</c:v>
+                </c:pt>
+                <c:pt idx="15">
+                  <c:v>4</c:v>
+                </c:pt>
+                <c:pt idx="16">
+                  <c:v>5</c:v>
+                </c:pt>
+                <c:pt idx="17">
+                  <c:v>3</c:v>
+                </c:pt>
+                <c:pt idx="18">
+                  <c:v>3</c:v>
+                </c:pt>
+                <c:pt idx="19">
+                  <c:v>2</c:v>
+                </c:pt>
+                <c:pt idx="20">
+                  <c:v>2</c:v>
+                </c:pt>
+                <c:pt idx="21">
+                  <c:v>1</c:v>
+                </c:pt>
+                <c:pt idx="22">
+                  <c:v>1</c:v>
+                </c:pt>
+                <c:pt idx="23">
+                  <c:v>2</c:v>
+                </c:pt>
+                <c:pt idx="24">
+                  <c:v>1</c:v>
+                </c:pt>
+                <c:pt idx="25">
+                  <c:v>2</c:v>
+                </c:pt>
+                <c:pt idx="26">
+                  <c:v>3</c:v>
+                </c:pt>
+                <c:pt idx="27">
+                  <c:v>1</c:v>
+                </c:pt>
+                <c:pt idx="28">
+                  <c:v>0</c:v>
+                </c:pt>
+              </c:numCache>
+            </c:numRef>
+          </c:val>
+          <c:smooth val="0"/>
+        </c:ser>
+        <c:ser>
+          <c:idx val="3"/>
+          <c:order val="3"/>
+          <c:tx>
+            <c:strRef>
+              <c:f>rank!$E$1</c:f>
+              <c:strCache>
+                <c:ptCount val="1"/>
+                <c:pt idx="0">
+                  <c:v>test4</c:v>
+                </c:pt>
+              </c:strCache>
+            </c:strRef>
+          </c:tx>
+          <c:marker>
+            <c:symbol val="none"/>
+          </c:marker>
+          <c:cat>
+            <c:numRef>
+              <c:f>rank!$A$2:$A$30</c:f>
+              <c:numCache>
+                <c:formatCode>General</c:formatCode>
+                <c:ptCount val="29"/>
+                <c:pt idx="0">
+                  <c:v>-1</c:v>
+                </c:pt>
+                <c:pt idx="1">
+                  <c:v>0</c:v>
+                </c:pt>
+                <c:pt idx="2">
+                  <c:v>1</c:v>
+                </c:pt>
+                <c:pt idx="3">
+                  <c:v>2</c:v>
+                </c:pt>
+                <c:pt idx="4">
+                  <c:v>3</c:v>
+                </c:pt>
+                <c:pt idx="5">
+                  <c:v>4</c:v>
+                </c:pt>
+                <c:pt idx="6">
+                  <c:v>5</c:v>
+                </c:pt>
+                <c:pt idx="7">
+                  <c:v>6</c:v>
+                </c:pt>
+                <c:pt idx="8">
+                  <c:v>7</c:v>
+                </c:pt>
+                <c:pt idx="9">
+                  <c:v>8</c:v>
+                </c:pt>
+                <c:pt idx="10">
+                  <c:v>9</c:v>
+                </c:pt>
+                <c:pt idx="11">
+                  <c:v>10</c:v>
+                </c:pt>
+                <c:pt idx="12">
+                  <c:v>11</c:v>
+                </c:pt>
+                <c:pt idx="13">
+                  <c:v>12</c:v>
+                </c:pt>
+                <c:pt idx="14">
+                  <c:v>13</c:v>
+                </c:pt>
+                <c:pt idx="15">
+                  <c:v>14</c:v>
+                </c:pt>
+                <c:pt idx="16">
+                  <c:v>15</c:v>
+                </c:pt>
+                <c:pt idx="17">
+                  <c:v>16</c:v>
+                </c:pt>
+                <c:pt idx="18">
+                  <c:v>17</c:v>
+                </c:pt>
+                <c:pt idx="19">
+                  <c:v>18</c:v>
+                </c:pt>
+                <c:pt idx="20">
+                  <c:v>19</c:v>
+                </c:pt>
+                <c:pt idx="21">
+                  <c:v>20</c:v>
+                </c:pt>
+                <c:pt idx="22">
+                  <c:v>21</c:v>
+                </c:pt>
+                <c:pt idx="23">
+                  <c:v>22</c:v>
+                </c:pt>
+                <c:pt idx="24">
+                  <c:v>23</c:v>
+                </c:pt>
+                <c:pt idx="25">
+                  <c:v>24</c:v>
+                </c:pt>
+                <c:pt idx="26">
+                  <c:v>25</c:v>
+                </c:pt>
+                <c:pt idx="27">
+                  <c:v>26</c:v>
+                </c:pt>
+                <c:pt idx="28">
+                  <c:v>27</c:v>
+                </c:pt>
+              </c:numCache>
+            </c:numRef>
+          </c:cat>
+          <c:val>
+            <c:numRef>
+              <c:f>rank!$E$2:$E$30</c:f>
+              <c:numCache>
+                <c:formatCode>General</c:formatCode>
+                <c:ptCount val="29"/>
+                <c:pt idx="0">
+                  <c:v>3643</c:v>
+                </c:pt>
+                <c:pt idx="1">
+                  <c:v>316</c:v>
+                </c:pt>
+                <c:pt idx="2">
+                  <c:v>661</c:v>
+                </c:pt>
+                <c:pt idx="3">
+                  <c:v>94</c:v>
+                </c:pt>
+                <c:pt idx="4">
+                  <c:v>22</c:v>
+                </c:pt>
+                <c:pt idx="5">
+                  <c:v>9</c:v>
+                </c:pt>
+                <c:pt idx="6">
+                  <c:v>4</c:v>
+                </c:pt>
+                <c:pt idx="7">
+                  <c:v>0</c:v>
+                </c:pt>
+                <c:pt idx="8">
+                  <c:v>3</c:v>
+                </c:pt>
+                <c:pt idx="9">
+                  <c:v>0</c:v>
+                </c:pt>
+                <c:pt idx="10">
+                  <c:v>1</c:v>
+                </c:pt>
+                <c:pt idx="11">
+                  <c:v>0</c:v>
+                </c:pt>
+                <c:pt idx="12">
+                  <c:v>0</c:v>
+                </c:pt>
+                <c:pt idx="13">
+                  <c:v>1</c:v>
+                </c:pt>
+                <c:pt idx="14">
+                  <c:v>0</c:v>
+                </c:pt>
+                <c:pt idx="15">
+                  <c:v>0</c:v>
+                </c:pt>
+                <c:pt idx="16">
+                  <c:v>0</c:v>
+                </c:pt>
+                <c:pt idx="17">
+                  <c:v>0</c:v>
+                </c:pt>
+                <c:pt idx="18">
+                  <c:v>0</c:v>
+                </c:pt>
+                <c:pt idx="19">
+                  <c:v>0</c:v>
+                </c:pt>
+                <c:pt idx="20">
+                  <c:v>0</c:v>
+                </c:pt>
+                <c:pt idx="21">
+                  <c:v>0</c:v>
+                </c:pt>
+                <c:pt idx="22">
+                  <c:v>0</c:v>
+                </c:pt>
+                <c:pt idx="23">
+                  <c:v>0</c:v>
+                </c:pt>
+                <c:pt idx="24">
+                  <c:v>0</c:v>
+                </c:pt>
+                <c:pt idx="25">
+                  <c:v>0</c:v>
+                </c:pt>
+                <c:pt idx="26">
+                  <c:v>0</c:v>
+                </c:pt>
+                <c:pt idx="27">
+                  <c:v>0</c:v>
+                </c:pt>
+                <c:pt idx="28">
+                  <c:v>0</c:v>
+                </c:pt>
+              </c:numCache>
+            </c:numRef>
+          </c:val>
+          <c:smooth val="0"/>
+        </c:ser>
+        <c:ser>
+          <c:idx val="4"/>
+          <c:order val="4"/>
+          <c:tx>
+            <c:strRef>
+              <c:f>rank!$F$1</c:f>
+              <c:strCache>
+                <c:ptCount val="1"/>
+                <c:pt idx="0">
+                  <c:v>train1a</c:v>
+                </c:pt>
+              </c:strCache>
+            </c:strRef>
+          </c:tx>
+          <c:marker>
+            <c:symbol val="none"/>
+          </c:marker>
+          <c:cat>
+            <c:numRef>
+              <c:f>rank!$A$2:$A$30</c:f>
+              <c:numCache>
+                <c:formatCode>General</c:formatCode>
+                <c:ptCount val="29"/>
+                <c:pt idx="0">
+                  <c:v>-1</c:v>
+                </c:pt>
+                <c:pt idx="1">
+                  <c:v>0</c:v>
+                </c:pt>
+                <c:pt idx="2">
+                  <c:v>1</c:v>
+                </c:pt>
+                <c:pt idx="3">
+                  <c:v>2</c:v>
+                </c:pt>
+                <c:pt idx="4">
+                  <c:v>3</c:v>
+                </c:pt>
+                <c:pt idx="5">
+                  <c:v>4</c:v>
+                </c:pt>
+                <c:pt idx="6">
+                  <c:v>5</c:v>
+                </c:pt>
+                <c:pt idx="7">
+                  <c:v>6</c:v>
+                </c:pt>
+                <c:pt idx="8">
+                  <c:v>7</c:v>
+                </c:pt>
+                <c:pt idx="9">
+                  <c:v>8</c:v>
+                </c:pt>
+                <c:pt idx="10">
+                  <c:v>9</c:v>
+                </c:pt>
+                <c:pt idx="11">
+                  <c:v>10</c:v>
+                </c:pt>
+                <c:pt idx="12">
+                  <c:v>11</c:v>
+                </c:pt>
+                <c:pt idx="13">
+                  <c:v>12</c:v>
+                </c:pt>
+                <c:pt idx="14">
+                  <c:v>13</c:v>
+                </c:pt>
+                <c:pt idx="15">
+                  <c:v>14</c:v>
+                </c:pt>
+                <c:pt idx="16">
+                  <c:v>15</c:v>
+                </c:pt>
+                <c:pt idx="17">
+                  <c:v>16</c:v>
+                </c:pt>
+                <c:pt idx="18">
+                  <c:v>17</c:v>
+                </c:pt>
+                <c:pt idx="19">
+                  <c:v>18</c:v>
+                </c:pt>
+                <c:pt idx="20">
+                  <c:v>19</c:v>
+                </c:pt>
+                <c:pt idx="21">
+                  <c:v>20</c:v>
+                </c:pt>
+                <c:pt idx="22">
+                  <c:v>21</c:v>
+                </c:pt>
+                <c:pt idx="23">
+                  <c:v>22</c:v>
+                </c:pt>
+                <c:pt idx="24">
+                  <c:v>23</c:v>
+                </c:pt>
+                <c:pt idx="25">
+                  <c:v>24</c:v>
+                </c:pt>
+                <c:pt idx="26">
+                  <c:v>25</c:v>
+                </c:pt>
+                <c:pt idx="27">
+                  <c:v>26</c:v>
+                </c:pt>
+                <c:pt idx="28">
+                  <c:v>27</c:v>
+                </c:pt>
+              </c:numCache>
+            </c:numRef>
+          </c:cat>
+          <c:val>
+            <c:numRef>
+              <c:f>rank!$F$2:$F$30</c:f>
+              <c:numCache>
+                <c:formatCode>General</c:formatCode>
+                <c:ptCount val="29"/>
+                <c:pt idx="0">
+                  <c:v>10978</c:v>
+                </c:pt>
+                <c:pt idx="1">
+                  <c:v>160</c:v>
+                </c:pt>
+                <c:pt idx="2">
+                  <c:v>3093</c:v>
+                </c:pt>
+                <c:pt idx="3">
+                  <c:v>297</c:v>
+                </c:pt>
+                <c:pt idx="4">
+                  <c:v>80</c:v>
+                </c:pt>
+                <c:pt idx="5">
+                  <c:v>38</c:v>
+                </c:pt>
+                <c:pt idx="6">
+                  <c:v>17</c:v>
+                </c:pt>
+                <c:pt idx="7">
+                  <c:v>15</c:v>
+                </c:pt>
+                <c:pt idx="8">
+                  <c:v>10</c:v>
+                </c:pt>
+                <c:pt idx="9">
+                  <c:v>11</c:v>
+                </c:pt>
+                <c:pt idx="10">
+                  <c:v>12</c:v>
+                </c:pt>
+                <c:pt idx="11">
+                  <c:v>12</c:v>
+                </c:pt>
+                <c:pt idx="12">
+                  <c:v>8</c:v>
+                </c:pt>
+                <c:pt idx="13">
+                  <c:v>11</c:v>
+                </c:pt>
+                <c:pt idx="14">
+                  <c:v>2</c:v>
+                </c:pt>
+                <c:pt idx="15">
+                  <c:v>3</c:v>
+                </c:pt>
+                <c:pt idx="16">
+                  <c:v>2</c:v>
+                </c:pt>
+                <c:pt idx="17">
+                  <c:v>8</c:v>
+                </c:pt>
+                <c:pt idx="18">
+                  <c:v>3</c:v>
+                </c:pt>
+                <c:pt idx="19">
+                  <c:v>2</c:v>
+                </c:pt>
+                <c:pt idx="20">
+                  <c:v>7</c:v>
+                </c:pt>
+                <c:pt idx="21">
+                  <c:v>3</c:v>
+                </c:pt>
+                <c:pt idx="22">
+                  <c:v>2</c:v>
+                </c:pt>
+                <c:pt idx="23">
+                  <c:v>4</c:v>
+                </c:pt>
+                <c:pt idx="24">
+                  <c:v>4</c:v>
+                </c:pt>
+                <c:pt idx="25">
+                  <c:v>1</c:v>
+                </c:pt>
+                <c:pt idx="26">
+                  <c:v>2</c:v>
+                </c:pt>
+                <c:pt idx="27">
+                  <c:v>6</c:v>
+                </c:pt>
+                <c:pt idx="28">
+                  <c:v>6</c:v>
+                </c:pt>
+              </c:numCache>
+            </c:numRef>
+          </c:val>
+          <c:smooth val="0"/>
+        </c:ser>
+        <c:ser>
+          <c:idx val="5"/>
+          <c:order val="5"/>
+          <c:tx>
+            <c:strRef>
+              <c:f>rank!$G$1</c:f>
+              <c:strCache>
+                <c:ptCount val="1"/>
+                <c:pt idx="0">
+                  <c:v>train2</c:v>
+                </c:pt>
+              </c:strCache>
+            </c:strRef>
+          </c:tx>
+          <c:marker>
+            <c:symbol val="none"/>
+          </c:marker>
+          <c:cat>
+            <c:numRef>
+              <c:f>rank!$A$2:$A$30</c:f>
+              <c:numCache>
+                <c:formatCode>General</c:formatCode>
+                <c:ptCount val="29"/>
+                <c:pt idx="0">
+                  <c:v>-1</c:v>
+                </c:pt>
+                <c:pt idx="1">
+                  <c:v>0</c:v>
+                </c:pt>
+                <c:pt idx="2">
+                  <c:v>1</c:v>
+                </c:pt>
+                <c:pt idx="3">
+                  <c:v>2</c:v>
+                </c:pt>
+                <c:pt idx="4">
+                  <c:v>3</c:v>
+                </c:pt>
+                <c:pt idx="5">
+                  <c:v>4</c:v>
+                </c:pt>
+                <c:pt idx="6">
+                  <c:v>5</c:v>
+                </c:pt>
+                <c:pt idx="7">
+                  <c:v>6</c:v>
+                </c:pt>
+                <c:pt idx="8">
+                  <c:v>7</c:v>
+                </c:pt>
+                <c:pt idx="9">
+                  <c:v>8</c:v>
+                </c:pt>
+                <c:pt idx="10">
+                  <c:v>9</c:v>
+                </c:pt>
+                <c:pt idx="11">
+                  <c:v>10</c:v>
+                </c:pt>
+                <c:pt idx="12">
+                  <c:v>11</c:v>
+                </c:pt>
+                <c:pt idx="13">
+                  <c:v>12</c:v>
+                </c:pt>
+                <c:pt idx="14">
+                  <c:v>13</c:v>
+                </c:pt>
+                <c:pt idx="15">
+                  <c:v>14</c:v>
+                </c:pt>
+                <c:pt idx="16">
+                  <c:v>15</c:v>
+                </c:pt>
+                <c:pt idx="17">
+                  <c:v>16</c:v>
+                </c:pt>
+                <c:pt idx="18">
+                  <c:v>17</c:v>
+                </c:pt>
+                <c:pt idx="19">
+                  <c:v>18</c:v>
+                </c:pt>
+                <c:pt idx="20">
+                  <c:v>19</c:v>
+                </c:pt>
+                <c:pt idx="21">
+                  <c:v>20</c:v>
+                </c:pt>
+                <c:pt idx="22">
+                  <c:v>21</c:v>
+                </c:pt>
+                <c:pt idx="23">
+                  <c:v>22</c:v>
+                </c:pt>
+                <c:pt idx="24">
+                  <c:v>23</c:v>
+                </c:pt>
+                <c:pt idx="25">
+                  <c:v>24</c:v>
+                </c:pt>
+                <c:pt idx="26">
+                  <c:v>25</c:v>
+                </c:pt>
+                <c:pt idx="27">
+                  <c:v>26</c:v>
+                </c:pt>
+                <c:pt idx="28">
+                  <c:v>27</c:v>
+                </c:pt>
+              </c:numCache>
+            </c:numRef>
+          </c:cat>
+          <c:val>
+            <c:numRef>
+              <c:f>rank!$G$2:$G$30</c:f>
+              <c:numCache>
+                <c:formatCode>General</c:formatCode>
+                <c:ptCount val="29"/>
+                <c:pt idx="0">
+                  <c:v>5571</c:v>
+                </c:pt>
+                <c:pt idx="1">
+                  <c:v>1507</c:v>
+                </c:pt>
+                <c:pt idx="2">
+                  <c:v>1706</c:v>
+                </c:pt>
+                <c:pt idx="3">
+                  <c:v>236</c:v>
+                </c:pt>
+                <c:pt idx="4">
+                  <c:v>93</c:v>
+                </c:pt>
+                <c:pt idx="5">
+                  <c:v>42</c:v>
+                </c:pt>
+                <c:pt idx="6">
+                  <c:v>26</c:v>
+                </c:pt>
+                <c:pt idx="7">
+                  <c:v>14</c:v>
+                </c:pt>
+                <c:pt idx="8">
+                  <c:v>12</c:v>
+                </c:pt>
+                <c:pt idx="9">
+                  <c:v>11</c:v>
+                </c:pt>
+                <c:pt idx="10">
+                  <c:v>7</c:v>
+                </c:pt>
+                <c:pt idx="11">
+                  <c:v>6</c:v>
+                </c:pt>
+                <c:pt idx="12">
+                  <c:v>3</c:v>
+                </c:pt>
+                <c:pt idx="13">
+                  <c:v>9</c:v>
+                </c:pt>
+                <c:pt idx="14">
+                  <c:v>3</c:v>
+                </c:pt>
+                <c:pt idx="15">
+                  <c:v>3</c:v>
+                </c:pt>
+                <c:pt idx="16">
+                  <c:v>5</c:v>
+                </c:pt>
+                <c:pt idx="17">
+                  <c:v>1</c:v>
+                </c:pt>
+                <c:pt idx="18">
+                  <c:v>2</c:v>
+                </c:pt>
+                <c:pt idx="19">
+                  <c:v>2</c:v>
+                </c:pt>
+                <c:pt idx="20">
+                  <c:v>0</c:v>
+                </c:pt>
+                <c:pt idx="21">
+                  <c:v>1</c:v>
+                </c:pt>
+                <c:pt idx="22">
+                  <c:v>6</c:v>
+                </c:pt>
+                <c:pt idx="23">
+                  <c:v>4</c:v>
+                </c:pt>
+                <c:pt idx="24">
+                  <c:v>2</c:v>
+                </c:pt>
+                <c:pt idx="25">
+                  <c:v>2</c:v>
+                </c:pt>
+                <c:pt idx="26">
+                  <c:v>1</c:v>
+                </c:pt>
+                <c:pt idx="27">
+                  <c:v>3</c:v>
+                </c:pt>
+                <c:pt idx="28">
+                  <c:v>0</c:v>
+                </c:pt>
+              </c:numCache>
+            </c:numRef>
+          </c:val>
+          <c:smooth val="0"/>
+        </c:ser>
+        <c:ser>
+          <c:idx val="6"/>
+          <c:order val="6"/>
+          <c:tx>
+            <c:strRef>
+              <c:f>rank!$H$1</c:f>
+              <c:strCache>
+                <c:ptCount val="1"/>
+                <c:pt idx="0">
+                  <c:v>train3</c:v>
+                </c:pt>
+              </c:strCache>
+            </c:strRef>
+          </c:tx>
+          <c:marker>
+            <c:symbol val="none"/>
+          </c:marker>
+          <c:cat>
+            <c:numRef>
+              <c:f>rank!$A$2:$A$30</c:f>
+              <c:numCache>
+                <c:formatCode>General</c:formatCode>
+                <c:ptCount val="29"/>
+                <c:pt idx="0">
+                  <c:v>-1</c:v>
+                </c:pt>
+                <c:pt idx="1">
+                  <c:v>0</c:v>
+                </c:pt>
+                <c:pt idx="2">
+                  <c:v>1</c:v>
+                </c:pt>
+                <c:pt idx="3">
+                  <c:v>2</c:v>
+                </c:pt>
+                <c:pt idx="4">
+                  <c:v>3</c:v>
+                </c:pt>
+                <c:pt idx="5">
+                  <c:v>4</c:v>
+                </c:pt>
+                <c:pt idx="6">
+                  <c:v>5</c:v>
+                </c:pt>
+                <c:pt idx="7">
+                  <c:v>6</c:v>
+                </c:pt>
+                <c:pt idx="8">
+                  <c:v>7</c:v>
+                </c:pt>
+                <c:pt idx="9">
+                  <c:v>8</c:v>
+                </c:pt>
+                <c:pt idx="10">
+                  <c:v>9</c:v>
+                </c:pt>
+                <c:pt idx="11">
+                  <c:v>10</c:v>
+                </c:pt>
+                <c:pt idx="12">
+                  <c:v>11</c:v>
+                </c:pt>
+                <c:pt idx="13">
+                  <c:v>12</c:v>
+                </c:pt>
+                <c:pt idx="14">
+                  <c:v>13</c:v>
+                </c:pt>
+                <c:pt idx="15">
+                  <c:v>14</c:v>
+                </c:pt>
+                <c:pt idx="16">
+                  <c:v>15</c:v>
+                </c:pt>
+                <c:pt idx="17">
+                  <c:v>16</c:v>
+                </c:pt>
+                <c:pt idx="18">
+                  <c:v>17</c:v>
+                </c:pt>
+                <c:pt idx="19">
+                  <c:v>18</c:v>
+                </c:pt>
+                <c:pt idx="20">
+                  <c:v>19</c:v>
+                </c:pt>
+                <c:pt idx="21">
+                  <c:v>20</c:v>
+                </c:pt>
+                <c:pt idx="22">
+                  <c:v>21</c:v>
+                </c:pt>
+                <c:pt idx="23">
+                  <c:v>22</c:v>
+                </c:pt>
+                <c:pt idx="24">
+                  <c:v>23</c:v>
+                </c:pt>
+                <c:pt idx="25">
+                  <c:v>24</c:v>
+                </c:pt>
+                <c:pt idx="26">
+                  <c:v>25</c:v>
+                </c:pt>
+                <c:pt idx="27">
+                  <c:v>26</c:v>
+                </c:pt>
+                <c:pt idx="28">
+                  <c:v>27</c:v>
+                </c:pt>
+              </c:numCache>
+            </c:numRef>
+          </c:cat>
+          <c:val>
+            <c:numRef>
+              <c:f>rank!$H$2:$H$30</c:f>
+              <c:numCache>
+                <c:formatCode>General</c:formatCode>
+                <c:ptCount val="29"/>
+                <c:pt idx="0">
+                  <c:v>5723</c:v>
+                </c:pt>
+                <c:pt idx="1">
+                  <c:v>875</c:v>
+                </c:pt>
+                <c:pt idx="2">
+                  <c:v>1756</c:v>
+                </c:pt>
+                <c:pt idx="3">
+                  <c:v>137</c:v>
+                </c:pt>
+                <c:pt idx="4">
+                  <c:v>54</c:v>
+                </c:pt>
+                <c:pt idx="5">
+                  <c:v>29</c:v>
+                </c:pt>
+                <c:pt idx="6">
+                  <c:v>17</c:v>
+                </c:pt>
+                <c:pt idx="7">
+                  <c:v>7</c:v>
+                </c:pt>
+                <c:pt idx="8">
+                  <c:v>6</c:v>
+                </c:pt>
+                <c:pt idx="9">
+                  <c:v>8</c:v>
+                </c:pt>
+                <c:pt idx="10">
+                  <c:v>4</c:v>
+                </c:pt>
+                <c:pt idx="11">
+                  <c:v>4</c:v>
+                </c:pt>
+                <c:pt idx="12">
+                  <c:v>4</c:v>
+                </c:pt>
+                <c:pt idx="13">
+                  <c:v>2</c:v>
+                </c:pt>
+                <c:pt idx="14">
+                  <c:v>1</c:v>
+                </c:pt>
+                <c:pt idx="15">
+                  <c:v>2</c:v>
+                </c:pt>
+                <c:pt idx="16">
+                  <c:v>0</c:v>
+                </c:pt>
+                <c:pt idx="17">
+                  <c:v>2</c:v>
+                </c:pt>
+                <c:pt idx="18">
+                  <c:v>2</c:v>
+                </c:pt>
+                <c:pt idx="19">
+                  <c:v>1</c:v>
+                </c:pt>
+                <c:pt idx="20">
+                  <c:v>0</c:v>
+                </c:pt>
+                <c:pt idx="21">
+                  <c:v>1</c:v>
+                </c:pt>
+                <c:pt idx="22">
+                  <c:v>2</c:v>
+                </c:pt>
+                <c:pt idx="23">
+                  <c:v>0</c:v>
+                </c:pt>
+                <c:pt idx="24">
+                  <c:v>0</c:v>
+                </c:pt>
+                <c:pt idx="25">
+                  <c:v>0</c:v>
+                </c:pt>
+                <c:pt idx="26">
+                  <c:v>0</c:v>
+                </c:pt>
+                <c:pt idx="27">
+                  <c:v>0</c:v>
+                </c:pt>
+                <c:pt idx="28">
+                  <c:v>0</c:v>
+                </c:pt>
+              </c:numCache>
+            </c:numRef>
+          </c:val>
+          <c:smooth val="0"/>
+        </c:ser>
+        <c:dLbls>
+          <c:showLegendKey val="0"/>
+          <c:showVal val="0"/>
+          <c:showCatName val="0"/>
+          <c:showSerName val="0"/>
+          <c:showPercent val="0"/>
+          <c:showBubbleSize val="0"/>
+        </c:dLbls>
+        <c:marker val="1"/>
+        <c:smooth val="0"/>
+        <c:axId val="39400576"/>
+        <c:axId val="39402496"/>
+      </c:lineChart>
+      <c:catAx>
+        <c:axId val="39400576"/>
+        <c:scaling>
+          <c:orientation val="minMax"/>
+        </c:scaling>
+        <c:delete val="0"/>
+        <c:axPos val="b"/>
+        <c:title>
+          <c:tx>
+            <c:rich>
+              <a:bodyPr/>
+              <a:lstStyle/>
+              <a:p>
+                <a:pPr>
+                  <a:defRPr/>
+                </a:pPr>
+                <a:r>
+                  <a:rPr lang="en-US"/>
+                  <a:t>Rank</a:t>
+                </a:r>
+              </a:p>
+            </c:rich>
+          </c:tx>
+          <c:overlay val="0"/>
+        </c:title>
+        <c:numFmt formatCode="General" sourceLinked="0"/>
+        <c:majorTickMark val="out"/>
+        <c:minorTickMark val="none"/>
+        <c:tickLblPos val="nextTo"/>
+        <c:crossAx val="39402496"/>
+        <c:crosses val="autoZero"/>
+        <c:auto val="1"/>
+        <c:lblAlgn val="ctr"/>
+        <c:lblOffset val="100"/>
+        <c:tickLblSkip val="1"/>
+        <c:noMultiLvlLbl val="0"/>
+      </c:catAx>
+      <c:valAx>
+        <c:axId val="39402496"/>
+        <c:scaling>
+          <c:orientation val="minMax"/>
+        </c:scaling>
+        <c:delete val="0"/>
+        <c:axPos val="l"/>
+        <c:majorGridlines/>
+        <c:title>
+          <c:tx>
+            <c:rich>
+              <a:bodyPr rot="0" vert="wordArtVert"/>
+              <a:lstStyle/>
+              <a:p>
+                <a:pPr>
+                  <a:defRPr/>
+                </a:pPr>
+                <a:r>
+                  <a:rPr lang="en-US"/>
+                  <a:t>N</a:t>
+                </a:r>
+              </a:p>
+            </c:rich>
+          </c:tx>
+          <c:overlay val="0"/>
+        </c:title>
+        <c:numFmt formatCode="General" sourceLinked="1"/>
+        <c:majorTickMark val="out"/>
+        <c:minorTickMark val="none"/>
+        <c:tickLblPos val="nextTo"/>
+        <c:crossAx val="39400576"/>
+        <c:crosses val="autoZero"/>
+        <c:crossBetween val="between"/>
+      </c:valAx>
+    </c:plotArea>
+    <c:legend>
+      <c:legendPos val="r"/>
+      <c:overlay val="0"/>
+    </c:legend>
+    <c:plotVisOnly val="1"/>
+    <c:dispBlanksAs val="gap"/>
+    <c:showDLblsOverMax val="0"/>
+  </c:chart>
+  <c:externalData r:id="rId1">
+    <c:autoUpdate val="0"/>
+  </c:externalData>
+</c:chartSpace>
 </file>
 
 <file path=word/theme/theme1.xml><?xml version="1.0" encoding="utf-8"?>

</xml_diff>